<commit_message>
sort skills & add skills with labels
</commit_message>
<xml_diff>
--- a/src/templates/sii.docx
+++ b/src/templates/sii.docx
@@ -188,6 +188,197 @@
         </w:rPr>
         <w:t xml:space="preserve"> ÉVOLUTION ET MAINTENANT DE E-COMMERCE Javascript</w:t>
       </w:r>
+    </w:p>
+    <w:p>
+      <w:pPr>
+        <w:pStyle w:val="CVEXPERIENCESSIGNIFICATIVES"/>
+        <w:spacing w:lineRule="auto" w:line="276"/>
+        <w:rPr>
+          <w:rStyle w:val="CVDtailexpriencesignificativeCar"/>
+          <w:rFonts w:eastAsia="Calibri" w:cs="Times New Roman"/>
+          <w:b w:val="false"/>
+          <w:b w:val="false"/>
+          <w:caps/>
+          <w:color w:val="80888C"/>
+          <w:sz w:val="24"/>
+          <w:szCs w:val="22"/>
+          <w:lang w:val="fr-FR" w:eastAsia="zh-CN" w:bidi="ar-SA"/>
+        </w:rPr>
+      </w:pPr>
+      <w:r>
+        <w:rPr/>
+      </w:r>
+    </w:p>
+    <w:p>
+      <w:pPr>
+        <w:pStyle w:val="CVEXPERIENCESSIGNIFICATIVES"/>
+        <w:spacing w:lineRule="auto" w:line="276"/>
+        <w:jc w:val="center"/>
+        <w:rPr/>
+      </w:pPr>
+      <w:r>
+        <w:rPr>
+          <w:rStyle w:val="Minuscule"/>
+          <w:rFonts w:eastAsia="Calibri" w:cs="Times New Roman"/>
+          <w:b w:val="false"/>
+          <w:bCs w:val="false"/>
+          <w:color w:val="80888C"/>
+          <w:shd w:fill="auto" w:val="clear"/>
+          <w:lang w:val="fr-FR" w:eastAsia="zh-CN" w:bidi="ar-SA"/>
+        </w:rPr>
+        <w:t>CV généré via l’</w:t>
+      </w:r>
+      <w:r>
+        <w:rPr>
+          <w:rStyle w:val="Minuscule"/>
+          <w:rFonts w:eastAsia="Calibri" w:cs="Times New Roman"/>
+          <w:b w:val="false"/>
+          <w:bCs w:val="false"/>
+          <w:caps w:val="false"/>
+          <w:smallCaps w:val="false"/>
+          <w:color w:val="80888C"/>
+          <w:kern w:val="0"/>
+          <w:sz w:val="24"/>
+          <w:szCs w:val="22"/>
+          <w:shd w:fill="auto" w:val="clear"/>
+          <w:lang w:val="fr-FR" w:eastAsia="zh-CN" w:bidi="ar-SA"/>
+        </w:rPr>
+        <w:t>API</w:t>
+      </w:r>
+      <w:r>
+        <w:rPr>
+          <w:rStyle w:val="Minuscule"/>
+          <w:rFonts w:eastAsia="Calibri" w:cs="Times New Roman"/>
+          <w:b w:val="false"/>
+          <w:bCs w:val="false"/>
+          <w:color w:val="80888C"/>
+          <w:shd w:fill="auto" w:val="clear"/>
+          <w:lang w:val="fr-FR" w:eastAsia="zh-CN" w:bidi="ar-SA"/>
+        </w:rPr>
+        <w:t xml:space="preserve"> </w:t>
+      </w:r>
+      <w:r>
+        <w:rPr>
+          <w:rStyle w:val="Minuscule"/>
+          <w:rFonts w:eastAsia="Calibri" w:cs="Times New Roman"/>
+          <w:b w:val="false"/>
+          <w:bCs w:val="false"/>
+          <w:caps w:val="false"/>
+          <w:smallCaps w:val="false"/>
+          <w:color w:val="80888C"/>
+          <w:kern w:val="0"/>
+          <w:sz w:val="24"/>
+          <w:szCs w:val="22"/>
+          <w:shd w:fill="auto" w:val="clear"/>
+          <w:lang w:val="fr-FR" w:eastAsia="zh-CN" w:bidi="ar-SA"/>
+        </w:rPr>
+        <w:t>G</w:t>
+      </w:r>
+      <w:r>
+        <w:rPr>
+          <w:rStyle w:val="Minuscule"/>
+          <w:rFonts w:eastAsia="Calibri" w:cs="Times New Roman"/>
+          <w:b w:val="false"/>
+          <w:bCs w:val="false"/>
+          <w:color w:val="80888C"/>
+          <w:shd w:fill="auto" w:val="clear"/>
+          <w:lang w:val="fr-FR" w:eastAsia="zh-CN" w:bidi="ar-SA"/>
+        </w:rPr>
+        <w:t>raph</w:t>
+      </w:r>
+      <w:r>
+        <w:rPr>
+          <w:rStyle w:val="Minuscule"/>
+          <w:rFonts w:eastAsia="Calibri" w:cs="Times New Roman"/>
+          <w:b w:val="false"/>
+          <w:bCs w:val="false"/>
+          <w:caps w:val="false"/>
+          <w:smallCaps w:val="false"/>
+          <w:color w:val="80888C"/>
+          <w:kern w:val="0"/>
+          <w:sz w:val="24"/>
+          <w:szCs w:val="22"/>
+          <w:shd w:fill="auto" w:val="clear"/>
+          <w:lang w:val="fr-FR" w:eastAsia="zh-CN" w:bidi="ar-SA"/>
+        </w:rPr>
+        <w:t>QL</w:t>
+      </w:r>
+      <w:r>
+        <w:rPr>
+          <w:rStyle w:val="Minuscule"/>
+          <w:rFonts w:eastAsia="Calibri" w:cs="Times New Roman"/>
+          <w:b w:val="false"/>
+          <w:bCs w:val="false"/>
+          <w:color w:val="80888C"/>
+          <w:shd w:fill="auto" w:val="clear"/>
+          <w:lang w:val="fr-FR" w:eastAsia="zh-CN" w:bidi="ar-SA"/>
+        </w:rPr>
+        <w:t xml:space="preserve"> : </w:t>
+      </w:r>
+    </w:p>
+    <w:p>
+      <w:pPr>
+        <w:pStyle w:val="CVEXPERIENCESSIGNIFICATIVES"/>
+        <w:spacing w:lineRule="auto" w:line="276"/>
+        <w:jc w:val="center"/>
+        <w:rPr/>
+      </w:pPr>
+      <w:hyperlink r:id="rId2">
+        <w:r>
+          <w:rPr>
+            <w:rStyle w:val="LienInternet"/>
+            <w:rFonts w:eastAsia="Calibri" w:cs="Times New Roman"/>
+            <w:b w:val="false"/>
+            <w:bCs w:val="false"/>
+            <w:caps w:val="false"/>
+            <w:smallCaps w:val="false"/>
+            <w:color w:val="80888C"/>
+            <w:shd w:fill="auto" w:val="clear"/>
+            <w:lang w:val="fr-FR" w:eastAsia="zh-CN" w:bidi="ar-SA"/>
+          </w:rPr>
+          <w:t>https://gabriel-brun-resume-backend.herokuapp.com/graphql</w:t>
+        </w:r>
+      </w:hyperlink>
+    </w:p>
+    <w:p>
+      <w:pPr>
+        <w:pStyle w:val="CVEXPERIENCESSIGNIFICATIVES"/>
+        <w:spacing w:lineRule="auto" w:line="276"/>
+        <w:jc w:val="center"/>
+        <w:rPr/>
+      </w:pPr>
+      <w:r>
+        <w:rPr>
+          <w:rStyle w:val="Minuscule"/>
+          <w:rFonts w:eastAsia="Calibri" w:cs="Times New Roman"/>
+          <w:b w:val="false"/>
+          <w:bCs w:val="false"/>
+          <w:color w:val="80888C"/>
+          <w:shd w:fill="auto" w:val="clear"/>
+          <w:lang w:val="fr-FR" w:eastAsia="zh-CN" w:bidi="ar-SA"/>
+        </w:rPr>
+        <w:t xml:space="preserve">Portfolio : </w:t>
+      </w:r>
+      <w:hyperlink r:id="rId3">
+        <w:r>
+          <w:rPr>
+            <w:rStyle w:val="LienInternet"/>
+            <w:rFonts w:eastAsia="Calibri" w:cs="Times New Roman"/>
+            <w:b w:val="false"/>
+            <w:bCs w:val="false"/>
+            <w:caps w:val="false"/>
+            <w:smallCaps w:val="false"/>
+            <w:color w:val="80888C"/>
+            <w:kern w:val="0"/>
+            <w:sz w:val="24"/>
+            <w:szCs w:val="22"/>
+            <w:u w:val="single"/>
+            <w:shd w:fill="auto" w:val="clear"/>
+            <w:lang w:val="fr-FR" w:eastAsia="zh-CN" w:bidi="ar-SA"/>
+          </w:rPr>
+          <w:t>https://www.developpeur-react-nord.com</w:t>
+        </w:r>
+      </w:hyperlink>
     </w:p>
     <w:p>
       <w:pPr>
@@ -271,7 +462,7 @@
               <w:rPr>
                 <w:lang w:val="fr-FR"/>
               </w:rPr>
-              <w:t>J2EE, Web Service, JBoss</w:t>
+              <w:t>{#skills_web_tech}{name} ({score}/10), {/skills_web_tech}</w:t>
             </w:r>
           </w:p>
         </w:tc>
@@ -327,22 +518,7 @@
               <w:rPr>
                 <w:lang w:val="fr-FR"/>
               </w:rPr>
-              <w:t>Spring, Hibernate , Log4J</w:t>
-            </w:r>
-          </w:p>
-          <w:p>
-            <w:pPr>
-              <w:pStyle w:val="CVTableau"/>
-              <w:widowControl w:val="false"/>
-              <w:rPr>
-                <w:lang w:val="fr-FR"/>
-              </w:rPr>
-            </w:pPr>
-            <w:r>
-              <w:rPr>
-                <w:lang w:val="fr-FR"/>
-              </w:rPr>
-              <w:t>Eclipse</w:t>
+              <w:t>{#skills_framework}{name} ({score}/10), {/skills_framework}</w:t>
             </w:r>
           </w:p>
         </w:tc>
@@ -398,52 +574,7 @@
               <w:rPr>
                 <w:lang w:val="fr-FR"/>
               </w:rPr>
-              <w:t>UML, Poseïdon,VisualUML</w:t>
-            </w:r>
-          </w:p>
-          <w:p>
-            <w:pPr>
-              <w:pStyle w:val="CVTableau"/>
-              <w:widowControl w:val="false"/>
-              <w:rPr>
-                <w:lang w:val="fr-FR"/>
-              </w:rPr>
-            </w:pPr>
-            <w:r>
-              <w:rPr>
-                <w:lang w:val="fr-FR"/>
-              </w:rPr>
-              <w:t>SQL plus, SQL Developper</w:t>
-            </w:r>
-          </w:p>
-          <w:p>
-            <w:pPr>
-              <w:pStyle w:val="CVTableau"/>
-              <w:widowControl w:val="false"/>
-              <w:rPr>
-                <w:lang w:val="fr-FR"/>
-              </w:rPr>
-            </w:pPr>
-            <w:r>
-              <w:rPr>
-                <w:lang w:val="fr-FR"/>
-              </w:rPr>
-              <w:t>Tibco Business Work</w:t>
-            </w:r>
-          </w:p>
-          <w:p>
-            <w:pPr>
-              <w:pStyle w:val="CVTableau"/>
-              <w:widowControl w:val="false"/>
-              <w:rPr>
-                <w:lang w:val="fr-FR"/>
-              </w:rPr>
-            </w:pPr>
-            <w:r>
-              <w:rPr>
-                <w:lang w:val="fr-FR"/>
-              </w:rPr>
-              <w:t>Gestion de configuration SVN, ClearCase</w:t>
+              <w:t>{#skills_tool}{name} ({score}/10), {/skills_tool}</w:t>
             </w:r>
           </w:p>
         </w:tc>
@@ -499,7 +630,7 @@
               <w:rPr>
                 <w:lang w:val="en-US"/>
               </w:rPr>
-              <w:t>JAVA/J2EE,  C++, C, PhP/Asp, Visual Basic, SQL, XML, HTML, Javascript</w:t>
+              <w:t>{#skills_programming_language}{name} ({score}/10), {/skills_programming_language} ; {#skills_language}{name} ({score}/10), {/skills_language}</w:t>
             </w:r>
           </w:p>
         </w:tc>
@@ -557,7 +688,7 @@
               <w:rPr>
                 <w:lang w:val="fr-FR"/>
               </w:rPr>
-              <w:t>Oracle, PostgreSQL, SQL Server</w:t>
+              <w:t>{#skills_sgbd}{name} ({score}/10), {/skills_sgbd}</w:t>
             </w:r>
           </w:p>
         </w:tc>
@@ -565,47 +696,6 @@
     </w:tbl>
     <w:p>
       <w:pPr>
-        <w:pStyle w:val="Normal"/>
-        <w:rPr/>
-      </w:pPr>
-      <w:r>
-        <w:rPr/>
-      </w:r>
-    </w:p>
-    <w:p>
-      <w:pPr>
-        <w:pStyle w:val="Normal"/>
-        <w:rPr/>
-      </w:pPr>
-      <w:r>
-        <w:rPr/>
-        <w:t>{#mainSkills}{name}</w:t>
-        <w:tab/>
-        <w:t>{stars}</w:t>
-      </w:r>
-    </w:p>
-    <w:p>
-      <w:pPr>
-        <w:pStyle w:val="Normal"/>
-        <w:rPr/>
-      </w:pPr>
-      <w:r>
-        <w:rPr/>
-        <w:t>{/mainSkills}</w:t>
-      </w:r>
-    </w:p>
-    <w:p>
-      <w:pPr>
-        <w:pStyle w:val="Normal"/>
-        <w:rPr/>
-      </w:pPr>
-      <w:r>
-        <w:rPr/>
-        <w:t>{#otherSkills}{name}    {/otherSkills}</w:t>
-      </w:r>
-    </w:p>
-    <w:p>
-      <w:pPr>
         <w:pStyle w:val="CVTitreCOMPETENCESMETIERS"/>
         <w:numPr>
           <w:ilvl w:val="0"/>
@@ -618,318 +708,62 @@
         <w:t>Compétences métiers</w:t>
       </w:r>
     </w:p>
-    <w:tbl>
-      <w:tblPr>
-        <w:tblW w:w="9874" w:type="dxa"/>
-        <w:jc w:val="left"/>
-        <w:tblInd w:w="-10" w:type="dxa"/>
-        <w:tblLayout w:type="fixed"/>
-        <w:tblCellMar>
-          <w:top w:w="0" w:type="dxa"/>
-          <w:left w:w="108" w:type="dxa"/>
-          <w:bottom w:w="0" w:type="dxa"/>
-          <w:right w:w="108" w:type="dxa"/>
-        </w:tblCellMar>
-      </w:tblPr>
-      <w:tblGrid>
-        <w:gridCol w:w="2843"/>
-        <w:gridCol w:w="7030"/>
-      </w:tblGrid>
-      <w:tr>
-        <w:trPr/>
-        <w:tc>
-          <w:tcPr>
-            <w:tcW w:w="2843" w:type="dxa"/>
-            <w:tcBorders>
-              <w:top w:val="single" w:sz="4" w:space="0" w:color="BFBFBF"/>
-              <w:left w:val="single" w:sz="4" w:space="0" w:color="BFBFBF"/>
-              <w:bottom w:val="single" w:sz="4" w:space="0" w:color="BFBFBF"/>
-              <w:right w:val="single" w:sz="4" w:space="0" w:color="BFBFBF"/>
-            </w:tcBorders>
-            <w:vAlign w:val="center"/>
-          </w:tcPr>
-          <w:p>
-            <w:pPr>
-              <w:pStyle w:val="Normal"/>
-              <w:widowControl w:val="false"/>
-              <w:spacing w:before="0" w:after="0"/>
-              <w:rPr/>
-            </w:pPr>
-            <w:r>
-              <w:rPr>
-                <w:rStyle w:val="CVTableauGras"/>
-              </w:rPr>
-              <w:t>Banque assurance</w:t>
-            </w:r>
-          </w:p>
-        </w:tc>
-        <w:tc>
-          <w:tcPr>
-            <w:tcW w:w="7030" w:type="dxa"/>
-            <w:tcBorders>
-              <w:top w:val="single" w:sz="4" w:space="0" w:color="BFBFBF"/>
-              <w:left w:val="single" w:sz="4" w:space="0" w:color="BFBFBF"/>
-              <w:bottom w:val="single" w:sz="4" w:space="0" w:color="BFBFBF"/>
-              <w:right w:val="single" w:sz="4" w:space="0" w:color="BFBFBF"/>
-            </w:tcBorders>
-            <w:vAlign w:val="center"/>
-          </w:tcPr>
-          <w:p>
-            <w:pPr>
-              <w:pStyle w:val="CVTableau"/>
-              <w:widowControl w:val="false"/>
-              <w:rPr/>
-            </w:pPr>
-            <w:r>
-              <w:rPr/>
-              <w:t>Crédit, logiciel salle de marché.</w:t>
-            </w:r>
-          </w:p>
-        </w:tc>
-      </w:tr>
-      <w:tr>
-        <w:trPr/>
-        <w:tc>
-          <w:tcPr>
-            <w:tcW w:w="2843" w:type="dxa"/>
-            <w:tcBorders>
-              <w:top w:val="single" w:sz="4" w:space="0" w:color="BFBFBF"/>
-              <w:left w:val="single" w:sz="4" w:space="0" w:color="BFBFBF"/>
-              <w:bottom w:val="single" w:sz="4" w:space="0" w:color="BFBFBF"/>
-              <w:right w:val="single" w:sz="4" w:space="0" w:color="BFBFBF"/>
-            </w:tcBorders>
-            <w:vAlign w:val="center"/>
-          </w:tcPr>
-          <w:p>
-            <w:pPr>
-              <w:pStyle w:val="Normal"/>
-              <w:widowControl w:val="false"/>
-              <w:snapToGrid w:val="false"/>
-              <w:spacing w:before="0" w:after="0"/>
-              <w:rPr/>
-            </w:pPr>
-            <w:r>
-              <w:rPr/>
-              <w:t>Industrie</w:t>
-            </w:r>
-          </w:p>
-        </w:tc>
-        <w:tc>
-          <w:tcPr>
-            <w:tcW w:w="7030" w:type="dxa"/>
-            <w:tcBorders>
-              <w:top w:val="single" w:sz="4" w:space="0" w:color="BFBFBF"/>
-              <w:left w:val="single" w:sz="4" w:space="0" w:color="BFBFBF"/>
-              <w:bottom w:val="single" w:sz="4" w:space="0" w:color="BFBFBF"/>
-              <w:right w:val="single" w:sz="4" w:space="0" w:color="BFBFBF"/>
-            </w:tcBorders>
-            <w:vAlign w:val="center"/>
-          </w:tcPr>
-          <w:p>
-            <w:pPr>
-              <w:pStyle w:val="CVTableau"/>
-              <w:widowControl w:val="false"/>
-              <w:snapToGrid w:val="false"/>
-              <w:rPr/>
-            </w:pPr>
-            <w:r>
-              <w:rPr/>
-              <w:t>Achat, approvisionnement, transport.</w:t>
-            </w:r>
-          </w:p>
-        </w:tc>
-      </w:tr>
-      <w:tr>
-        <w:trPr/>
-        <w:tc>
-          <w:tcPr>
-            <w:tcW w:w="2843" w:type="dxa"/>
-            <w:tcBorders>
-              <w:top w:val="single" w:sz="4" w:space="0" w:color="BFBFBF"/>
-              <w:left w:val="single" w:sz="4" w:space="0" w:color="BFBFBF"/>
-              <w:bottom w:val="single" w:sz="4" w:space="0" w:color="BFBFBF"/>
-              <w:right w:val="single" w:sz="4" w:space="0" w:color="BFBFBF"/>
-            </w:tcBorders>
-            <w:vAlign w:val="center"/>
-          </w:tcPr>
-          <w:p>
-            <w:pPr>
-              <w:pStyle w:val="Normal"/>
-              <w:widowControl w:val="false"/>
-              <w:snapToGrid w:val="false"/>
-              <w:spacing w:before="0" w:after="0"/>
-              <w:rPr>
-                <w:lang w:val="fr-FR"/>
-              </w:rPr>
-            </w:pPr>
-            <w:r>
-              <w:rPr>
-                <w:lang w:val="fr-FR"/>
-              </w:rPr>
-            </w:r>
-          </w:p>
-        </w:tc>
-        <w:tc>
-          <w:tcPr>
-            <w:tcW w:w="7030" w:type="dxa"/>
-            <w:tcBorders>
-              <w:top w:val="single" w:sz="4" w:space="0" w:color="BFBFBF"/>
-              <w:left w:val="single" w:sz="4" w:space="0" w:color="BFBFBF"/>
-              <w:bottom w:val="single" w:sz="4" w:space="0" w:color="BFBFBF"/>
-              <w:right w:val="single" w:sz="4" w:space="0" w:color="BFBFBF"/>
-            </w:tcBorders>
-            <w:vAlign w:val="center"/>
-          </w:tcPr>
-          <w:p>
-            <w:pPr>
-              <w:pStyle w:val="CVTableau"/>
-              <w:widowControl w:val="false"/>
-              <w:snapToGrid w:val="false"/>
-              <w:rPr>
-                <w:lang w:val="fr-FR"/>
-              </w:rPr>
-            </w:pPr>
-            <w:r>
-              <w:rPr>
-                <w:lang w:val="fr-FR"/>
-              </w:rPr>
-              <w:t>Vente</w:t>
-            </w:r>
-          </w:p>
-        </w:tc>
-      </w:tr>
-      <w:tr>
-        <w:trPr/>
-        <w:tc>
-          <w:tcPr>
-            <w:tcW w:w="2843" w:type="dxa"/>
-            <w:tcBorders>
-              <w:top w:val="single" w:sz="4" w:space="0" w:color="BFBFBF"/>
-              <w:left w:val="single" w:sz="4" w:space="0" w:color="BFBFBF"/>
-              <w:bottom w:val="single" w:sz="4" w:space="0" w:color="BFBFBF"/>
-              <w:right w:val="single" w:sz="4" w:space="0" w:color="BFBFBF"/>
-            </w:tcBorders>
-            <w:vAlign w:val="center"/>
-          </w:tcPr>
-          <w:p>
-            <w:pPr>
-              <w:pStyle w:val="Normal"/>
-              <w:widowControl w:val="false"/>
-              <w:snapToGrid w:val="false"/>
-              <w:spacing w:before="0" w:after="0"/>
-              <w:rPr>
-                <w:lang w:val="fr-FR"/>
-              </w:rPr>
-            </w:pPr>
-            <w:r>
-              <w:rPr>
-                <w:lang w:val="fr-FR"/>
-              </w:rPr>
-              <w:t>Immobilier</w:t>
-            </w:r>
-          </w:p>
-        </w:tc>
-        <w:tc>
-          <w:tcPr>
-            <w:tcW w:w="7030" w:type="dxa"/>
-            <w:tcBorders>
-              <w:top w:val="single" w:sz="4" w:space="0" w:color="BFBFBF"/>
-              <w:left w:val="single" w:sz="4" w:space="0" w:color="BFBFBF"/>
-              <w:bottom w:val="single" w:sz="4" w:space="0" w:color="BFBFBF"/>
-              <w:right w:val="single" w:sz="4" w:space="0" w:color="BFBFBF"/>
-            </w:tcBorders>
-            <w:vAlign w:val="center"/>
-          </w:tcPr>
-          <w:p>
-            <w:pPr>
-              <w:pStyle w:val="CVTableau"/>
-              <w:widowControl w:val="false"/>
-              <w:snapToGrid w:val="false"/>
-              <w:rPr>
-                <w:lang w:val="fr-FR"/>
-              </w:rPr>
-            </w:pPr>
-            <w:r>
-              <w:rPr>
-                <w:lang w:val="fr-FR"/>
-              </w:rPr>
-            </w:r>
-          </w:p>
-        </w:tc>
-      </w:tr>
-      <w:tr>
-        <w:trPr/>
-        <w:tc>
-          <w:tcPr>
-            <w:tcW w:w="2843" w:type="dxa"/>
-            <w:tcBorders>
-              <w:top w:val="single" w:sz="4" w:space="0" w:color="BFBFBF"/>
-              <w:left w:val="single" w:sz="4" w:space="0" w:color="BFBFBF"/>
-              <w:bottom w:val="single" w:sz="4" w:space="0" w:color="BFBFBF"/>
-              <w:right w:val="single" w:sz="4" w:space="0" w:color="BFBFBF"/>
-            </w:tcBorders>
-            <w:vAlign w:val="center"/>
-          </w:tcPr>
-          <w:p>
-            <w:pPr>
-              <w:pStyle w:val="Normal"/>
-              <w:widowControl w:val="false"/>
-              <w:snapToGrid w:val="false"/>
-              <w:spacing w:before="0" w:after="0"/>
-              <w:rPr>
-                <w:lang w:val="fr-FR"/>
-              </w:rPr>
-            </w:pPr>
-            <w:r>
-              <w:rPr>
-                <w:lang w:val="fr-FR"/>
-              </w:rPr>
-            </w:r>
-          </w:p>
-        </w:tc>
-        <w:tc>
-          <w:tcPr>
-            <w:tcW w:w="7030" w:type="dxa"/>
-            <w:tcBorders>
-              <w:top w:val="single" w:sz="4" w:space="0" w:color="BFBFBF"/>
-              <w:left w:val="single" w:sz="4" w:space="0" w:color="BFBFBF"/>
-              <w:bottom w:val="single" w:sz="4" w:space="0" w:color="BFBFBF"/>
-              <w:right w:val="single" w:sz="4" w:space="0" w:color="BFBFBF"/>
-            </w:tcBorders>
-            <w:vAlign w:val="center"/>
-          </w:tcPr>
-          <w:p>
-            <w:pPr>
-              <w:pStyle w:val="CVTableau"/>
-              <w:widowControl w:val="false"/>
-              <w:snapToGrid w:val="false"/>
-              <w:rPr>
-                <w:lang w:val="fr-FR"/>
-              </w:rPr>
-            </w:pPr>
-            <w:r>
-              <w:rPr>
-                <w:lang w:val="fr-FR"/>
-              </w:rPr>
-            </w:r>
-          </w:p>
-        </w:tc>
-      </w:tr>
-    </w:tbl>
     <w:p>
       <w:pPr>
-        <w:sectPr>
-          <w:headerReference w:type="default" r:id="rId2"/>
-          <w:footerReference w:type="default" r:id="rId3"/>
-          <w:type w:val="nextPage"/>
-          <w:pgSz w:w="11906" w:h="16838"/>
-          <w:pgMar w:left="1134" w:right="1134" w:header="510" w:top="2810" w:footer="0" w:bottom="1134" w:gutter="0"/>
-          <w:pgNumType w:fmt="decimal"/>
-          <w:formProt w:val="false"/>
-          <w:textDirection w:val="lrTb"/>
-          <w:docGrid w:type="default" w:linePitch="360" w:charSpace="0"/>
-        </w:sectPr>
-      </w:pPr>
+        <w:pStyle w:val="Normal"/>
+        <w:numPr>
+          <w:ilvl w:val="0"/>
+          <w:numId w:val="0"/>
+        </w:numPr>
+        <w:ind w:left="360" w:hanging="0"/>
+        <w:rPr>
+          <w:rFonts w:ascii="Calibri" w:hAnsi="Calibri" w:eastAsia="Calibri" w:cs="Times New Roman"/>
+          <w:color w:val="7F7F7F"/>
+          <w:kern w:val="0"/>
+          <w:sz w:val="24"/>
+          <w:szCs w:val="22"/>
+          <w:lang w:val="fr-FR" w:eastAsia="zh-CN" w:bidi="ar-SA"/>
+        </w:rPr>
+      </w:pPr>
+      <w:r>
+        <w:rPr>
+          <w:rFonts w:eastAsia="Calibri" w:cs="Times New Roman"/>
+          <w:color w:val="7F7F7F"/>
+          <w:kern w:val="0"/>
+          <w:sz w:val="24"/>
+          <w:szCs w:val="22"/>
+          <w:lang w:val="fr-FR" w:eastAsia="zh-CN" w:bidi="ar-SA"/>
+        </w:rPr>
+        <w:t>{#skills_job}{name} ({score}/10), {/skills_job}</w:t>
+      </w:r>
+    </w:p>
+    <w:p>
+      <w:pPr>
+        <w:pStyle w:val="Normal"/>
+        <w:numPr>
+          <w:ilvl w:val="0"/>
+          <w:numId w:val="0"/>
+        </w:numPr>
+        <w:ind w:left="360" w:hanging="0"/>
+        <w:rPr>
+          <w:rFonts w:ascii="Calibri" w:hAnsi="Calibri" w:eastAsia="Calibri" w:cs="Times New Roman"/>
+          <w:color w:val="7F7F7F"/>
+          <w:kern w:val="0"/>
+          <w:sz w:val="24"/>
+          <w:szCs w:val="22"/>
+          <w:lang w:val="fr-FR" w:eastAsia="zh-CN" w:bidi="ar-SA"/>
+        </w:rPr>
+      </w:pPr>
+      <w:r>
+        <w:rPr>
+          <w:rFonts w:eastAsia="Calibri" w:cs="Times New Roman"/>
+          <w:color w:val="7F7F7F"/>
+          <w:kern w:val="0"/>
+          <w:sz w:val="24"/>
+          <w:szCs w:val="22"/>
+          <w:lang w:val="fr-FR" w:eastAsia="zh-CN" w:bidi="ar-SA"/>
+        </w:rPr>
+      </w:r>
     </w:p>
     <w:p>
       <w:pPr>
@@ -1405,6 +1239,23 @@
           <w:color w:val="80888C"/>
         </w:rPr>
         <w:t>}</w:t>
+      </w:r>
+    </w:p>
+    <w:p>
+      <w:pPr>
+        <w:pStyle w:val="Normal"/>
+        <w:spacing w:before="0" w:after="0"/>
+        <w:jc w:val="left"/>
+        <w:rPr>
+          <w:rFonts w:eastAsia="Calibri"/>
+          <w:color w:val="80888C"/>
+        </w:rPr>
+      </w:pPr>
+      <w:r>
+        <w:rPr/>
+      </w:r>
+      <w:r>
+        <w:br w:type="page"/>
       </w:r>
     </w:p>
     <w:p>
@@ -1513,15 +1364,12 @@
     </w:p>
     <w:sectPr>
       <w:headerReference w:type="default" r:id="rId4"/>
-      <w:headerReference w:type="first" r:id="rId5"/>
-      <w:footerReference w:type="default" r:id="rId6"/>
-      <w:footerReference w:type="first" r:id="rId7"/>
+      <w:footerReference w:type="default" r:id="rId5"/>
       <w:type w:val="nextPage"/>
       <w:pgSz w:w="11906" w:h="16838"/>
       <w:pgMar w:left="1134" w:right="1134" w:header="510" w:top="2810" w:footer="0" w:bottom="1134" w:gutter="0"/>
       <w:pgNumType w:fmt="decimal"/>
       <w:formProt w:val="false"/>
-      <w:titlePg/>
       <w:textDirection w:val="lrTb"/>
       <w:docGrid w:type="default" w:linePitch="360" w:charSpace="0"/>
     </w:sectPr>
@@ -1811,7 +1659,7 @@
               <w:bCs/>
               <w:color w:val="FFFFFF"/>
             </w:rPr>
-            <w:t>24/02/21</w:t>
+            <w:t>25/02/21</w:t>
           </w:r>
           <w:r>
             <w:rPr>
@@ -1898,7 +1746,7 @@
       <mc:AlternateContent>
         <mc:Choice Requires="wps">
           <w:drawing>
-            <wp:anchor behindDoc="1" distT="0" distB="0" distL="114935" distR="114935" simplePos="0" locked="0" layoutInCell="0" allowOverlap="1" relativeHeight="6">
+            <wp:anchor behindDoc="1" distT="0" distB="0" distL="114935" distR="114935" simplePos="0" locked="0" layoutInCell="0" allowOverlap="1" relativeHeight="10">
               <wp:simplePos x="0" y="0"/>
               <wp:positionH relativeFrom="page">
                 <wp:align>center</wp:align>
@@ -1906,7 +1754,7 @@
               <wp:positionV relativeFrom="page">
                 <wp:align>bottom</wp:align>
               </wp:positionV>
-              <wp:extent cx="7741285" cy="901065"/>
+              <wp:extent cx="7742555" cy="902335"/>
               <wp:effectExtent l="0" t="0" r="0" b="0"/>
               <wp:wrapSquare wrapText="bothSides"/>
               <wp:docPr id="3" name="Rectangle 21"/>
@@ -1917,7 +1765,7 @@
                     <wps:spPr>
                       <a:xfrm>
                         <a:off x="0" y="0"/>
-                        <a:ext cx="7740720" cy="900360"/>
+                        <a:ext cx="7741800" cy="901800"/>
                       </a:xfrm>
                       <a:prstGeom prst="rect">
                         <a:avLst/>
@@ -1944,7 +1792,7 @@
         </mc:Choice>
         <mc:Fallback>
           <w:pict>
-            <v:rect id="shape_0" ID="Rectangle 21" fillcolor="#005aa2" stroked="f" style="position:absolute;margin-left:-7.1pt;margin-top:770.95pt;width:609.45pt;height:70.85pt;mso-wrap-style:none;v-text-anchor:middle;mso-position-horizontal:center;mso-position-horizontal-relative:page;mso-position-vertical:bottom;mso-position-vertical-relative:page">
+            <v:rect id="shape_0" ID="Rectangle 21" fillcolor="#005aa2" stroked="f" style="position:absolute;margin-left:-7.15pt;margin-top:770.85pt;width:609.55pt;height:70.95pt;mso-wrap-style:none;v-text-anchor:middle;mso-position-horizontal:center;mso-position-horizontal-relative:page;mso-position-vertical:bottom;mso-position-vertical-relative:page">
               <v:fill o:detectmouseclick="t" type="solid" color2="#ffa55d"/>
               <v:stroke color="#3465a4" joinstyle="round" endcap="flat"/>
               <w10:wrap type="square"/>
@@ -1955,15 +1803,15 @@
       <mc:AlternateContent>
         <mc:Choice Requires="wpg">
           <w:drawing>
-            <wp:anchor behindDoc="1" distT="0" distB="0" distL="0" distR="0" simplePos="0" locked="0" layoutInCell="0" allowOverlap="1" relativeHeight="8">
+            <wp:anchor behindDoc="1" distT="0" distB="0" distL="0" distR="0" simplePos="0" locked="0" layoutInCell="0" allowOverlap="1" relativeHeight="14">
               <wp:simplePos x="0" y="0"/>
               <wp:positionH relativeFrom="column">
-                <wp:posOffset>-287655</wp:posOffset>
+                <wp:posOffset>-286385</wp:posOffset>
               </wp:positionH>
               <wp:positionV relativeFrom="page">
                 <wp:posOffset>10081260</wp:posOffset>
               </wp:positionV>
-              <wp:extent cx="2326005" cy="403860"/>
+              <wp:extent cx="2327275" cy="405130"/>
               <wp:effectExtent l="0" t="0" r="0" b="0"/>
               <wp:wrapNone/>
               <wp:docPr id="4" name="Groupe 27"/>
@@ -1974,7 +1822,7 @@
                     <wpg:grpSpPr>
                       <a:xfrm>
                         <a:off x="0" y="0"/>
-                        <a:ext cx="2325240" cy="403200"/>
+                        <a:ext cx="2326680" cy="404640"/>
                       </a:xfrm>
                     </wpg:grpSpPr>
                     <pic:pic xmlns:pic="http://schemas.openxmlformats.org/drawingml/2006/picture">
@@ -1989,7 +1837,7 @@
                       <pic:spPr>
                         <a:xfrm>
                           <a:off x="0" y="34200"/>
-                          <a:ext cx="362520" cy="334800"/>
+                          <a:ext cx="361440" cy="335880"/>
                         </a:xfrm>
                         <a:prstGeom prst="rect">
                           <a:avLst/>
@@ -2010,8 +1858,8 @@
                       </pic:blipFill>
                       <pic:spPr>
                         <a:xfrm>
-                          <a:off x="1799640" y="82440"/>
-                          <a:ext cx="525960" cy="238680"/>
+                          <a:off x="1802160" y="82440"/>
+                          <a:ext cx="524520" cy="240120"/>
                         </a:xfrm>
                         <a:prstGeom prst="rect">
                           <a:avLst/>
@@ -2033,7 +1881,7 @@
                       <pic:spPr>
                         <a:xfrm>
                           <a:off x="488880" y="0"/>
-                          <a:ext cx="1168920" cy="403200"/>
+                          <a:ext cx="1168920" cy="404640"/>
                         </a:xfrm>
                         <a:prstGeom prst="rect">
                           <a:avLst/>
@@ -2051,7 +1899,7 @@
         </mc:Choice>
         <mc:Fallback>
           <w:pict>
-            <v:group id="shape_0" alt="Groupe 27" style="position:absolute;margin-left:-22.65pt;margin-top:793.8pt;width:183.1pt;height:31.75pt" coordorigin="-453,15876" coordsize="3662,635">
+            <v:group id="shape_0" alt="Groupe 27" style="position:absolute;margin-left:-22.55pt;margin-top:793.8pt;width:183.2pt;height:31.85pt" coordorigin="-451,15876" coordsize="3664,637">
               <v:shapetype id="shapetype_75" coordsize="21600,21600" o:spt="75" o:preferrelative="t" path="m@4@5l@4@11@9@11@9@5xe" filled="f" stroked="f">
                 <v:stroke joinstyle="miter"/>
                 <v:formulas>
@@ -2071,16 +1919,16 @@
                 <v:path o:extrusionok="f" gradientshapeok="t" o:connecttype="rect"/>
                 <o:lock v:ext="edit" aspectratio="t"/>
               </v:shapetype>
-              <v:shape id="shape_0" ID="Image 2" stroked="f" style="position:absolute;left:-453;top:15930;width:570;height:526;mso-wrap-style:none;v-text-anchor:middle;mso-position-vertical-relative:page" type="shapetype_75">
+              <v:shape id="shape_0" ID="Image 2" stroked="f" style="position:absolute;left:-451;top:15930;width:568;height:528;mso-wrap-style:none;v-text-anchor:middle;mso-position-vertical-relative:page" type="shapetype_75">
                 <v:imagedata r:id="rId1" o:detectmouseclick="t"/>
                 <v:stroke color="#3465a4" joinstyle="round" endcap="flat"/>
                 <w10:wrap type="none"/>
               </v:shape>
-              <v:shape id="shape_0" ID="Image 3" stroked="f" style="position:absolute;left:2381;top:16006;width:827;height:375;mso-wrap-style:none;v-text-anchor:middle;mso-position-vertical-relative:page" type="shapetype_75">
+              <v:shape id="shape_0" ID="Image 3" stroked="f" style="position:absolute;left:2387;top:16006;width:825;height:377;mso-wrap-style:none;v-text-anchor:middle;mso-position-vertical-relative:page" type="shapetype_75">
                 <v:imagedata r:id="rId2" o:detectmouseclick="t"/>
                 <v:stroke color="#3465a4" joinstyle="round" endcap="flat"/>
               </v:shape>
-              <v:shape id="shape_0" ID="Image 4" stroked="f" style="position:absolute;left:317;top:15876;width:1840;height:634;mso-wrap-style:none;v-text-anchor:middle;mso-position-vertical-relative:page" type="shapetype_75">
+              <v:shape id="shape_0" ID="Image 4" stroked="f" style="position:absolute;left:319;top:15876;width:1840;height:636;mso-wrap-style:none;v-text-anchor:middle;mso-position-vertical-relative:page" type="shapetype_75">
                 <v:imagedata r:id="rId3" o:detectmouseclick="t"/>
                 <v:stroke color="#3465a4" joinstyle="round" endcap="flat"/>
               </v:shape>
@@ -2088,666 +1936,6 @@
           </w:pict>
         </mc:Fallback>
       </mc:AlternateContent>
-    </w:r>
-  </w:p>
-</w:ftr>
-</file>
-
-<file path=word/footer2.xml><?xml version="1.0" encoding="utf-8"?>
-<w:ftr xmlns:o="urn:schemas-microsoft-com:office:office" xmlns:r="http://schemas.openxmlformats.org/officeDocument/2006/relationships" xmlns:v="urn:schemas-microsoft-com:vml" xmlns:w="http://schemas.openxmlformats.org/wordprocessingml/2006/main" xmlns:w10="urn:schemas-microsoft-com:office:word" xmlns:wp="http://schemas.openxmlformats.org/drawingml/2006/wordprocessingDrawing" xmlns:wps="http://schemas.microsoft.com/office/word/2010/wordprocessingShape" xmlns:wpg="http://schemas.microsoft.com/office/word/2010/wordprocessingGroup" xmlns:mc="http://schemas.openxmlformats.org/markup-compatibility/2006" xmlns:wp14="http://schemas.microsoft.com/office/word/2010/wordprocessingDrawing" xmlns:w14="http://schemas.microsoft.com/office/word/2010/wordml" mc:Ignorable="w14 wp14">
-  <w:tbl>
-    <w:tblPr>
-      <w:tblW w:w="11166" w:type="dxa"/>
-      <w:jc w:val="center"/>
-      <w:tblInd w:w="0" w:type="dxa"/>
-      <w:tblLayout w:type="fixed"/>
-      <w:tblCellMar>
-        <w:top w:w="0" w:type="dxa"/>
-        <w:left w:w="108" w:type="dxa"/>
-        <w:bottom w:w="0" w:type="dxa"/>
-        <w:right w:w="108" w:type="dxa"/>
-      </w:tblCellMar>
-    </w:tblPr>
-    <w:tblGrid>
-      <w:gridCol w:w="9552"/>
-      <w:gridCol w:w="1613"/>
-    </w:tblGrid>
-    <w:tr>
-      <w:trPr/>
-      <w:tc>
-        <w:tcPr>
-          <w:tcW w:w="9552" w:type="dxa"/>
-          <w:tcBorders/>
-        </w:tcPr>
-        <w:p>
-          <w:pPr>
-            <w:pStyle w:val="Pieddepagecentr"/>
-            <w:widowControl w:val="false"/>
-            <w:pBdr>
-              <w:right w:val="single" w:sz="4" w:space="4" w:color="FFFFFF"/>
-            </w:pBdr>
-            <w:spacing w:lineRule="auto" w:line="276"/>
-            <w:jc w:val="left"/>
-            <w:rPr/>
-          </w:pPr>
-          <w:r>
-            <mc:AlternateContent>
-              <mc:Choice Requires="wps">
-                <w:drawing>
-                  <wp:anchor behindDoc="1" distT="0" distB="0" distL="114935" distR="114935" simplePos="0" locked="0" layoutInCell="1" allowOverlap="1" relativeHeight="9">
-                    <wp:simplePos x="0" y="0"/>
-                    <wp:positionH relativeFrom="page">
-                      <wp:align>center</wp:align>
-                    </wp:positionH>
-                    <wp:positionV relativeFrom="page">
-                      <wp:align>bottom</wp:align>
-                    </wp:positionV>
-                    <wp:extent cx="7741285" cy="577215"/>
-                    <wp:effectExtent l="0" t="0" r="0" b="0"/>
-                    <wp:wrapSquare wrapText="bothSides"/>
-                    <wp:docPr id="9" name="Rectangle 24_0"/>
-                    <a:graphic xmlns:a="http://schemas.openxmlformats.org/drawingml/2006/main">
-                      <a:graphicData uri="http://schemas.microsoft.com/office/word/2010/wordprocessingShape">
-                        <wps:wsp>
-                          <wps:cNvSpPr/>
-                          <wps:spPr>
-                            <a:xfrm>
-                              <a:off x="0" y="0"/>
-                              <a:ext cx="7740720" cy="576720"/>
-                            </a:xfrm>
-                            <a:prstGeom prst="rect">
-                              <a:avLst/>
-                            </a:prstGeom>
-                            <a:solidFill>
-                              <a:srgbClr val="005aa2"/>
-                            </a:solidFill>
-                            <a:ln w="0">
-                              <a:noFill/>
-                            </a:ln>
-                          </wps:spPr>
-                          <wps:style>
-                            <a:lnRef idx="0"/>
-                            <a:fillRef idx="0"/>
-                            <a:effectRef idx="0"/>
-                            <a:fontRef idx="minor"/>
-                          </wps:style>
-                          <wps:bodyPr/>
-                        </wps:wsp>
-                      </a:graphicData>
-                    </a:graphic>
-                  </wp:anchor>
-                </w:drawing>
-              </mc:Choice>
-              <mc:Fallback>
-                <w:pict>
-                  <v:rect id="shape_0" ID="Rectangle 24_0" fillcolor="#005aa2" stroked="f" style="position:absolute;margin-left:0pt;margin-top:0pt;width:609.45pt;height:45.35pt;mso-wrap-style:none;v-text-anchor:middle;mso-position-horizontal:center;mso-position-horizontal-relative:page;mso-position-vertical:bottom;mso-position-vertical-relative:page">
-                    <v:fill o:detectmouseclick="t" type="solid" color2="#ffa55d"/>
-                    <v:stroke color="#3465a4" joinstyle="round" endcap="flat"/>
-                    <w10:wrap type="square"/>
-                  </v:rect>
-                </w:pict>
-              </mc:Fallback>
-            </mc:AlternateContent>
-          </w:r>
-          <w:r>
-            <w:rPr>
-              <w:rFonts w:cs="Calibri"/>
-              <w:i w:val="false"/>
-              <w:sz w:val="20"/>
-              <w:szCs w:val="22"/>
-              <w:lang w:val="fr-FR" w:eastAsia="en-US"/>
-            </w:rPr>
-            <w:t>© SII</w:t>
-          </w:r>
-        </w:p>
-        <w:p>
-          <w:pPr>
-            <w:pStyle w:val="Pieddepagecentr"/>
-            <w:widowControl w:val="false"/>
-            <w:pBdr>
-              <w:right w:val="single" w:sz="4" w:space="4" w:color="FFFFFF"/>
-            </w:pBdr>
-            <w:spacing w:lineRule="auto" w:line="276"/>
-            <w:jc w:val="left"/>
-            <w:rPr>
-              <w:szCs w:val="18"/>
-              <w:lang w:val="fr-FR"/>
-            </w:rPr>
-          </w:pPr>
-          <w:r>
-            <w:rPr>
-              <w:szCs w:val="18"/>
-              <w:lang w:val="fr-FR"/>
-            </w:rPr>
-            <w:t>Document propriété exclusive de SII, communication, reproduction, utilisation interdite sauf autorisation écrite préalable de SII.</w:t>
-          </w:r>
-        </w:p>
-      </w:tc>
-      <w:tc>
-        <w:tcPr>
-          <w:tcW w:w="1613" w:type="dxa"/>
-          <w:tcBorders/>
-          <w:vAlign w:val="center"/>
-        </w:tcPr>
-        <w:p>
-          <w:pPr>
-            <w:pStyle w:val="Pieddepagedroite"/>
-            <w:widowControl w:val="false"/>
-            <w:jc w:val="center"/>
-            <w:rPr>
-              <w:lang w:val="fr-FR" w:eastAsia="fr-FR"/>
-            </w:rPr>
-          </w:pPr>
-          <w:r>
-            <w:rPr>
-              <w:rFonts w:cs="Calibri"/>
-              <w:b w:val="false"/>
-              <w:bCs/>
-              <w:sz w:val="22"/>
-              <w:szCs w:val="22"/>
-              <w:lang w:val="fr-FR" w:eastAsia="en-US"/>
-            </w:rPr>
-            <w:fldChar w:fldCharType="begin"/>
-          </w:r>
-          <w:r>
-            <w:rPr>
-              <w:sz w:val="22"/>
-              <w:b w:val="false"/>
-              <w:szCs w:val="22"/>
-              <w:bCs/>
-              <w:rFonts w:cs="Calibri"/>
-              <w:lang w:val="fr-FR" w:eastAsia="en-US"/>
-            </w:rPr>
-            <w:instrText> PAGE </w:instrText>
-          </w:r>
-          <w:r>
-            <w:rPr>
-              <w:sz w:val="22"/>
-              <w:b w:val="false"/>
-              <w:szCs w:val="22"/>
-              <w:bCs/>
-              <w:rFonts w:cs="Calibri"/>
-              <w:lang w:val="fr-FR" w:eastAsia="en-US"/>
-            </w:rPr>
-            <w:fldChar w:fldCharType="separate"/>
-          </w:r>
-          <w:r>
-            <w:rPr>
-              <w:sz w:val="22"/>
-              <w:b w:val="false"/>
-              <w:szCs w:val="22"/>
-              <w:bCs/>
-              <w:rFonts w:cs="Calibri"/>
-              <w:lang w:val="fr-FR" w:eastAsia="en-US"/>
-            </w:rPr>
-            <w:t>0</w:t>
-          </w:r>
-          <w:r>
-            <w:rPr>
-              <w:sz w:val="22"/>
-              <w:b w:val="false"/>
-              <w:szCs w:val="22"/>
-              <w:bCs/>
-              <w:rFonts w:cs="Calibri"/>
-              <w:lang w:val="fr-FR" w:eastAsia="en-US"/>
-            </w:rPr>
-            <w:fldChar w:fldCharType="end"/>
-          </w:r>
-          <w:r>
-            <w:rPr>
-              <w:rFonts w:eastAsia="Calibri" w:cs="Calibri"/>
-              <w:b w:val="false"/>
-              <w:bCs/>
-              <w:sz w:val="22"/>
-              <w:szCs w:val="22"/>
-              <w:lang w:val="fr-FR" w:eastAsia="en-US"/>
-            </w:rPr>
-            <w:t xml:space="preserve"> </w:t>
-          </w:r>
-          <w:r>
-            <w:rPr>
-              <w:rFonts w:cs="Calibri"/>
-              <w:b w:val="false"/>
-              <w:bCs/>
-              <w:sz w:val="22"/>
-              <w:szCs w:val="22"/>
-              <w:lang w:val="fr-FR" w:eastAsia="en-US"/>
-            </w:rPr>
-            <w:t xml:space="preserve">/ </w:t>
-          </w:r>
-          <w:r>
-            <w:rPr>
-              <w:lang w:val="fr-FR" w:eastAsia="fr-FR"/>
-            </w:rPr>
-            <w:fldChar w:fldCharType="begin"/>
-          </w:r>
-          <w:r>
-            <w:rPr>
-              <w:lang w:val="fr-FR" w:eastAsia="fr-FR"/>
-            </w:rPr>
-            <w:instrText> NUMPAGES </w:instrText>
-          </w:r>
-          <w:r>
-            <w:rPr>
-              <w:lang w:val="fr-FR" w:eastAsia="fr-FR"/>
-            </w:rPr>
-            <w:fldChar w:fldCharType="separate"/>
-          </w:r>
-          <w:r>
-            <w:rPr>
-              <w:lang w:val="fr-FR" w:eastAsia="fr-FR"/>
-            </w:rPr>
-            <w:t>2</w:t>
-          </w:r>
-          <w:r>
-            <w:rPr>
-              <w:lang w:val="fr-FR" w:eastAsia="fr-FR"/>
-            </w:rPr>
-            <w:fldChar w:fldCharType="end"/>
-          </w:r>
-        </w:p>
-        <w:p>
-          <w:pPr>
-            <w:pStyle w:val="Pieddepagedroite"/>
-            <w:widowControl w:val="false"/>
-            <w:jc w:val="center"/>
-            <w:rPr>
-              <w:lang w:val="fr-FR"/>
-            </w:rPr>
-          </w:pPr>
-          <w:r>
-            <w:rPr>
-              <w:rFonts w:cs="Calibri"/>
-              <w:b w:val="false"/>
-              <w:szCs w:val="18"/>
-              <w:lang w:val="fr-FR" w:eastAsia="en-US"/>
-            </w:rPr>
-            <w:fldChar w:fldCharType="begin"/>
-          </w:r>
-          <w:r>
-            <w:rPr>
-              <w:b w:val="false"/>
-              <w:szCs w:val="18"/>
-              <w:rFonts w:cs="Calibri"/>
-              <w:lang w:val="fr-FR" w:eastAsia="en-US"/>
-            </w:rPr>
-            <w:instrText> DOCPROPERTY "Security"</w:instrText>
-          </w:r>
-          <w:r>
-            <w:rPr>
-              <w:b w:val="false"/>
-              <w:szCs w:val="18"/>
-              <w:rFonts w:cs="Calibri"/>
-              <w:lang w:val="fr-FR" w:eastAsia="en-US"/>
-            </w:rPr>
-            <w:fldChar w:fldCharType="separate"/>
-          </w:r>
-          <w:r>
-            <w:rPr>
-              <w:b w:val="false"/>
-              <w:szCs w:val="18"/>
-              <w:rFonts w:cs="Calibri"/>
-              <w:lang w:val="fr-FR" w:eastAsia="en-US"/>
-            </w:rPr>
-            <w:t>Usage interne SII</w:t>
-          </w:r>
-          <w:r>
-            <w:rPr>
-              <w:b w:val="false"/>
-              <w:szCs w:val="18"/>
-              <w:rFonts w:cs="Calibri"/>
-              <w:lang w:val="fr-FR" w:eastAsia="en-US"/>
-            </w:rPr>
-            <w:fldChar w:fldCharType="end"/>
-          </w:r>
-        </w:p>
-      </w:tc>
-    </w:tr>
-  </w:tbl>
-  <w:p>
-    <w:pPr>
-      <w:pStyle w:val="Pieddepage"/>
-      <w:jc w:val="both"/>
-      <w:rPr>
-        <w:lang w:val="fr-FR"/>
-      </w:rPr>
-    </w:pPr>
-    <w:r>
-      <w:rPr>
-        <w:lang w:val="fr-FR"/>
-      </w:rPr>
-    </w:r>
-  </w:p>
-</w:ftr>
-</file>
-
-<file path=word/footer3.xml><?xml version="1.0" encoding="utf-8"?>
-<w:ftr xmlns:o="urn:schemas-microsoft-com:office:office" xmlns:r="http://schemas.openxmlformats.org/officeDocument/2006/relationships" xmlns:v="urn:schemas-microsoft-com:vml" xmlns:w="http://schemas.openxmlformats.org/wordprocessingml/2006/main" xmlns:w10="urn:schemas-microsoft-com:office:word" xmlns:wp="http://schemas.openxmlformats.org/drawingml/2006/wordprocessingDrawing" xmlns:wps="http://schemas.microsoft.com/office/word/2010/wordprocessingShape" xmlns:wpg="http://schemas.microsoft.com/office/word/2010/wordprocessingGroup" xmlns:mc="http://schemas.openxmlformats.org/markup-compatibility/2006" xmlns:wp14="http://schemas.microsoft.com/office/word/2010/wordprocessingDrawing" xmlns:w14="http://schemas.microsoft.com/office/word/2010/wordml" mc:Ignorable="w14 wp14">
-  <w:tbl>
-    <w:tblPr>
-      <w:tblW w:w="11166" w:type="dxa"/>
-      <w:jc w:val="center"/>
-      <w:tblInd w:w="0" w:type="dxa"/>
-      <w:tblLayout w:type="fixed"/>
-      <w:tblCellMar>
-        <w:top w:w="0" w:type="dxa"/>
-        <w:left w:w="108" w:type="dxa"/>
-        <w:bottom w:w="0" w:type="dxa"/>
-        <w:right w:w="108" w:type="dxa"/>
-      </w:tblCellMar>
-    </w:tblPr>
-    <w:tblGrid>
-      <w:gridCol w:w="9552"/>
-      <w:gridCol w:w="1613"/>
-    </w:tblGrid>
-    <w:tr>
-      <w:trPr/>
-      <w:tc>
-        <w:tcPr>
-          <w:tcW w:w="9552" w:type="dxa"/>
-          <w:tcBorders/>
-        </w:tcPr>
-        <w:p>
-          <w:pPr>
-            <w:pStyle w:val="Pieddepagecentr"/>
-            <w:widowControl w:val="false"/>
-            <w:pBdr>
-              <w:right w:val="single" w:sz="4" w:space="4" w:color="FFFFFF"/>
-            </w:pBdr>
-            <w:spacing w:lineRule="auto" w:line="276"/>
-            <w:jc w:val="left"/>
-            <w:rPr/>
-          </w:pPr>
-          <w:r>
-            <mc:AlternateContent>
-              <mc:Choice Requires="wps">
-                <w:drawing>
-                  <wp:anchor behindDoc="1" distT="0" distB="0" distL="114935" distR="114935" simplePos="0" locked="0" layoutInCell="1" allowOverlap="1" relativeHeight="7">
-                    <wp:simplePos x="0" y="0"/>
-                    <wp:positionH relativeFrom="page">
-                      <wp:align>center</wp:align>
-                    </wp:positionH>
-                    <wp:positionV relativeFrom="page">
-                      <wp:align>bottom</wp:align>
-                    </wp:positionV>
-                    <wp:extent cx="7741285" cy="577215"/>
-                    <wp:effectExtent l="0" t="0" r="0" b="0"/>
-                    <wp:wrapSquare wrapText="bothSides"/>
-                    <wp:docPr id="10" name="Rectangle 24"/>
-                    <a:graphic xmlns:a="http://schemas.openxmlformats.org/drawingml/2006/main">
-                      <a:graphicData uri="http://schemas.microsoft.com/office/word/2010/wordprocessingShape">
-                        <wps:wsp>
-                          <wps:cNvSpPr/>
-                          <wps:spPr>
-                            <a:xfrm>
-                              <a:off x="0" y="0"/>
-                              <a:ext cx="7740720" cy="576720"/>
-                            </a:xfrm>
-                            <a:prstGeom prst="rect">
-                              <a:avLst/>
-                            </a:prstGeom>
-                            <a:solidFill>
-                              <a:srgbClr val="005aa2"/>
-                            </a:solidFill>
-                            <a:ln w="0">
-                              <a:noFill/>
-                            </a:ln>
-                          </wps:spPr>
-                          <wps:style>
-                            <a:lnRef idx="0"/>
-                            <a:fillRef idx="0"/>
-                            <a:effectRef idx="0"/>
-                            <a:fontRef idx="minor"/>
-                          </wps:style>
-                          <wps:bodyPr/>
-                        </wps:wsp>
-                      </a:graphicData>
-                    </a:graphic>
-                  </wp:anchor>
-                </w:drawing>
-              </mc:Choice>
-              <mc:Fallback>
-                <w:pict>
-                  <v:rect id="shape_0" ID="Rectangle 24" fillcolor="#005aa2" stroked="f" style="position:absolute;margin-left:0pt;margin-top:0pt;width:609.45pt;height:45.35pt;mso-wrap-style:none;v-text-anchor:middle;mso-position-horizontal:center;mso-position-horizontal-relative:page;mso-position-vertical:bottom;mso-position-vertical-relative:page">
-                    <v:fill o:detectmouseclick="t" type="solid" color2="#ffa55d"/>
-                    <v:stroke color="#3465a4" joinstyle="round" endcap="flat"/>
-                    <w10:wrap type="square"/>
-                  </v:rect>
-                </w:pict>
-              </mc:Fallback>
-            </mc:AlternateContent>
-          </w:r>
-          <w:r>
-            <w:rPr>
-              <w:rFonts w:cs="Calibri"/>
-              <w:i w:val="false"/>
-              <w:sz w:val="20"/>
-              <w:szCs w:val="22"/>
-              <w:lang w:val="fr-FR" w:eastAsia="en-US"/>
-            </w:rPr>
-            <w:t>© SII</w:t>
-          </w:r>
-        </w:p>
-        <w:p>
-          <w:pPr>
-            <w:pStyle w:val="Pieddepagecentr"/>
-            <w:widowControl w:val="false"/>
-            <w:pBdr>
-              <w:right w:val="single" w:sz="4" w:space="4" w:color="FFFFFF"/>
-            </w:pBdr>
-            <w:spacing w:lineRule="auto" w:line="276"/>
-            <w:jc w:val="left"/>
-            <w:rPr>
-              <w:szCs w:val="18"/>
-              <w:lang w:val="fr-FR"/>
-            </w:rPr>
-          </w:pPr>
-          <w:r>
-            <w:rPr>
-              <w:szCs w:val="18"/>
-              <w:lang w:val="fr-FR"/>
-            </w:rPr>
-            <w:t>Document propriété exclusive de SII, communication, reproduction, utilisation interdite sauf autorisation écrite préalable de SII.</w:t>
-          </w:r>
-        </w:p>
-      </w:tc>
-      <w:tc>
-        <w:tcPr>
-          <w:tcW w:w="1613" w:type="dxa"/>
-          <w:tcBorders/>
-          <w:vAlign w:val="center"/>
-        </w:tcPr>
-        <w:p>
-          <w:pPr>
-            <w:pStyle w:val="Pieddepagedroite"/>
-            <w:widowControl w:val="false"/>
-            <w:jc w:val="center"/>
-            <w:rPr>
-              <w:lang w:val="fr-FR" w:eastAsia="fr-FR"/>
-            </w:rPr>
-          </w:pPr>
-          <w:r>
-            <w:rPr>
-              <w:rFonts w:cs="Calibri"/>
-              <w:b w:val="false"/>
-              <w:bCs/>
-              <w:sz w:val="22"/>
-              <w:szCs w:val="22"/>
-              <w:lang w:val="fr-FR" w:eastAsia="en-US"/>
-            </w:rPr>
-            <w:fldChar w:fldCharType="begin"/>
-          </w:r>
-          <w:r>
-            <w:rPr>
-              <w:sz w:val="22"/>
-              <w:b w:val="false"/>
-              <w:szCs w:val="22"/>
-              <w:bCs/>
-              <w:rFonts w:cs="Calibri"/>
-              <w:lang w:val="fr-FR" w:eastAsia="en-US"/>
-            </w:rPr>
-            <w:instrText> PAGE </w:instrText>
-          </w:r>
-          <w:r>
-            <w:rPr>
-              <w:sz w:val="22"/>
-              <w:b w:val="false"/>
-              <w:szCs w:val="22"/>
-              <w:bCs/>
-              <w:rFonts w:cs="Calibri"/>
-              <w:lang w:val="fr-FR" w:eastAsia="en-US"/>
-            </w:rPr>
-            <w:fldChar w:fldCharType="separate"/>
-          </w:r>
-          <w:r>
-            <w:rPr>
-              <w:sz w:val="22"/>
-              <w:b w:val="false"/>
-              <w:szCs w:val="22"/>
-              <w:bCs/>
-              <w:rFonts w:cs="Calibri"/>
-              <w:lang w:val="fr-FR" w:eastAsia="en-US"/>
-            </w:rPr>
-            <w:t>2</w:t>
-          </w:r>
-          <w:r>
-            <w:rPr>
-              <w:sz w:val="22"/>
-              <w:b w:val="false"/>
-              <w:szCs w:val="22"/>
-              <w:bCs/>
-              <w:rFonts w:cs="Calibri"/>
-              <w:lang w:val="fr-FR" w:eastAsia="en-US"/>
-            </w:rPr>
-            <w:fldChar w:fldCharType="end"/>
-          </w:r>
-          <w:r>
-            <w:rPr>
-              <w:rFonts w:eastAsia="Calibri" w:cs="Calibri"/>
-              <w:b w:val="false"/>
-              <w:bCs/>
-              <w:sz w:val="22"/>
-              <w:szCs w:val="22"/>
-              <w:lang w:val="fr-FR" w:eastAsia="en-US"/>
-            </w:rPr>
-            <w:t xml:space="preserve"> </w:t>
-          </w:r>
-          <w:r>
-            <w:rPr>
-              <w:rFonts w:cs="Calibri"/>
-              <w:b w:val="false"/>
-              <w:bCs/>
-              <w:sz w:val="22"/>
-              <w:szCs w:val="22"/>
-              <w:lang w:val="fr-FR" w:eastAsia="en-US"/>
-            </w:rPr>
-            <w:t xml:space="preserve">/ </w:t>
-          </w:r>
-          <w:r>
-            <w:rPr>
-              <w:lang w:val="fr-FR" w:eastAsia="fr-FR"/>
-            </w:rPr>
-            <w:fldChar w:fldCharType="begin"/>
-          </w:r>
-          <w:r>
-            <w:rPr>
-              <w:lang w:val="fr-FR" w:eastAsia="fr-FR"/>
-            </w:rPr>
-            <w:instrText> NUMPAGES </w:instrText>
-          </w:r>
-          <w:r>
-            <w:rPr>
-              <w:lang w:val="fr-FR" w:eastAsia="fr-FR"/>
-            </w:rPr>
-            <w:fldChar w:fldCharType="separate"/>
-          </w:r>
-          <w:r>
-            <w:rPr>
-              <w:lang w:val="fr-FR" w:eastAsia="fr-FR"/>
-            </w:rPr>
-            <w:t>2</w:t>
-          </w:r>
-          <w:r>
-            <w:rPr>
-              <w:lang w:val="fr-FR" w:eastAsia="fr-FR"/>
-            </w:rPr>
-            <w:fldChar w:fldCharType="end"/>
-          </w:r>
-        </w:p>
-        <w:p>
-          <w:pPr>
-            <w:pStyle w:val="Pieddepagedroite"/>
-            <w:widowControl w:val="false"/>
-            <w:jc w:val="center"/>
-            <w:rPr>
-              <w:rFonts w:cs="Calibri"/>
-              <w:b w:val="false"/>
-              <w:b w:val="false"/>
-              <w:szCs w:val="18"/>
-              <w:lang w:val="fr-FR" w:eastAsia="en-US"/>
-            </w:rPr>
-          </w:pPr>
-          <w:r>
-            <w:rPr>
-              <w:rFonts w:cs="Calibri"/>
-              <w:b w:val="false"/>
-              <w:szCs w:val="18"/>
-              <w:lang w:val="fr-FR" w:eastAsia="en-US"/>
-            </w:rPr>
-            <w:fldChar w:fldCharType="begin"/>
-          </w:r>
-          <w:r>
-            <w:rPr>
-              <w:b w:val="false"/>
-              <w:szCs w:val="18"/>
-              <w:rFonts w:cs="Calibri"/>
-              <w:lang w:val="fr-FR" w:eastAsia="en-US"/>
-            </w:rPr>
-            <w:instrText> DOCPROPERTY "Security"</w:instrText>
-          </w:r>
-          <w:r>
-            <w:rPr>
-              <w:b w:val="false"/>
-              <w:szCs w:val="18"/>
-              <w:rFonts w:cs="Calibri"/>
-              <w:lang w:val="fr-FR" w:eastAsia="en-US"/>
-            </w:rPr>
-            <w:fldChar w:fldCharType="separate"/>
-          </w:r>
-          <w:r>
-            <w:rPr>
-              <w:b w:val="false"/>
-              <w:szCs w:val="18"/>
-              <w:rFonts w:cs="Calibri"/>
-              <w:lang w:val="fr-FR" w:eastAsia="en-US"/>
-            </w:rPr>
-            <w:t>Usage interne SII</w:t>
-          </w:r>
-          <w:r>
-            <w:rPr>
-              <w:b w:val="false"/>
-              <w:szCs w:val="18"/>
-              <w:rFonts w:cs="Calibri"/>
-              <w:lang w:val="fr-FR" w:eastAsia="en-US"/>
-            </w:rPr>
-            <w:fldChar w:fldCharType="end"/>
-          </w:r>
-        </w:p>
-      </w:tc>
-    </w:tr>
-  </w:tbl>
-  <w:p>
-    <w:pPr>
-      <w:pStyle w:val="Pieddepage"/>
-      <w:jc w:val="both"/>
-      <w:rPr>
-        <w:lang w:val="fr-FR"/>
-      </w:rPr>
-    </w:pPr>
-    <w:r>
-      <w:rPr>
-        <w:lang w:val="fr-FR"/>
-      </w:rPr>
     </w:r>
   </w:p>
 </w:ftr>
@@ -2841,7 +2029,7 @@
         <w:szCs w:val="18"/>
       </w:rPr>
       <w:drawing>
-        <wp:anchor behindDoc="1" distT="0" distB="0" distL="0" distR="0" simplePos="0" locked="0" layoutInCell="0" allowOverlap="1" relativeHeight="2">
+        <wp:anchor behindDoc="1" distT="0" distB="0" distL="0" distR="0" simplePos="0" locked="0" layoutInCell="0" allowOverlap="1" relativeHeight="4">
           <wp:simplePos x="0" y="0"/>
           <wp:positionH relativeFrom="page">
             <wp:posOffset>5941060</wp:posOffset>
@@ -2887,7 +2075,7 @@
         </wp:anchor>
       </w:drawing>
       <w:drawing>
-        <wp:anchor behindDoc="1" distT="0" distB="0" distL="0" distR="0" simplePos="0" locked="0" layoutInCell="0" allowOverlap="1" relativeHeight="3">
+        <wp:anchor behindDoc="1" distT="0" distB="0" distL="0" distR="0" simplePos="0" locked="0" layoutInCell="0" allowOverlap="1" relativeHeight="7">
           <wp:simplePos x="0" y="0"/>
           <wp:positionH relativeFrom="page">
             <wp:align>center</wp:align>
@@ -2932,388 +2120,6 @@
           </a:graphic>
         </wp:anchor>
       </w:drawing>
-      <w:fldChar w:fldCharType="begin"/>
-    </w:r>
-    <w:r>
-      <w:rPr>
-        <w:sz w:val="48"/>
-        <w:b/>
-        <w:szCs w:val="18"/>
-        <w:color w:val="FF0000"/>
-      </w:rPr>
-      <w:instrText> DOCPROPERTY "SecurityHigh"</w:instrText>
-    </w:r>
-    <w:r>
-      <w:rPr>
-        <w:sz w:val="48"/>
-        <w:b/>
-        <w:szCs w:val="18"/>
-        <w:color w:val="FF0000"/>
-      </w:rPr>
-      <w:fldChar w:fldCharType="separate"/>
-    </w:r>
-    <w:r>
-      <w:rPr>
-        <w:sz w:val="48"/>
-        <w:b/>
-        <w:szCs w:val="18"/>
-        <w:color w:val="FF0000"/>
-      </w:rPr>
-      <w:t xml:space="preserve">  </w:t>
-    </w:r>
-    <w:r>
-      <w:rPr>
-        <w:sz w:val="48"/>
-        <w:b/>
-        <w:szCs w:val="18"/>
-        <w:color w:val="FF0000"/>
-      </w:rPr>
-      <w:fldChar w:fldCharType="end"/>
-    </w:r>
-  </w:p>
-</w:hdr>
-</file>
-
-<file path=word/header2.xml><?xml version="1.0" encoding="utf-8"?>
-<w:hdr xmlns:o="urn:schemas-microsoft-com:office:office" xmlns:r="http://schemas.openxmlformats.org/officeDocument/2006/relationships" xmlns:v="urn:schemas-microsoft-com:vml" xmlns:w="http://schemas.openxmlformats.org/wordprocessingml/2006/main" xmlns:w10="urn:schemas-microsoft-com:office:word" xmlns:wp="http://schemas.openxmlformats.org/drawingml/2006/wordprocessingDrawing" xmlns:wps="http://schemas.microsoft.com/office/word/2010/wordprocessingShape" xmlns:wpg="http://schemas.microsoft.com/office/word/2010/wordprocessingGroup" xmlns:mc="http://schemas.openxmlformats.org/markup-compatibility/2006" xmlns:wp14="http://schemas.microsoft.com/office/word/2010/wordprocessingDrawing" xmlns:w14="http://schemas.microsoft.com/office/word/2010/wordml" mc:Ignorable="w14 wp14">
-  <w:p>
-    <w:pPr>
-      <w:pStyle w:val="CVEnttepagesintrieuresFonctionducollaborateur"/>
-      <w:spacing w:before="0" w:after="30"/>
-      <w:rPr/>
-    </w:pPr>
-    <w:r>
-      <w:drawing>
-        <wp:anchor behindDoc="1" distT="0" distB="0" distL="0" distR="0" simplePos="0" locked="0" layoutInCell="1" allowOverlap="1" relativeHeight="0">
-          <wp:simplePos x="0" y="0"/>
-          <wp:positionH relativeFrom="page">
-            <wp:posOffset>5941060</wp:posOffset>
-          </wp:positionH>
-          <wp:positionV relativeFrom="page">
-            <wp:posOffset>417830</wp:posOffset>
-          </wp:positionV>
-          <wp:extent cx="1219835" cy="791210"/>
-          <wp:effectExtent l="0" t="0" r="0" b="0"/>
-          <wp:wrapNone/>
-          <wp:docPr id="5" name="Image7" descr=""/>
-          <wp:cNvGraphicFramePr>
-            <a:graphicFrameLocks xmlns:a="http://schemas.openxmlformats.org/drawingml/2006/main" noChangeAspect="1"/>
-          </wp:cNvGraphicFramePr>
-          <a:graphic xmlns:a="http://schemas.openxmlformats.org/drawingml/2006/main">
-            <a:graphicData uri="http://schemas.openxmlformats.org/drawingml/2006/picture">
-              <pic:pic xmlns:pic="http://schemas.openxmlformats.org/drawingml/2006/picture">
-                <pic:nvPicPr>
-                  <pic:cNvPr id="5" name="Image7" descr=""/>
-                  <pic:cNvPicPr>
-                    <a:picLocks noChangeAspect="1" noChangeArrowheads="1"/>
-                  </pic:cNvPicPr>
-                </pic:nvPicPr>
-                <pic:blipFill>
-                  <a:blip r:embed="rId1"/>
-                  <a:stretch>
-                    <a:fillRect/>
-                  </a:stretch>
-                </pic:blipFill>
-                <pic:spPr bwMode="auto">
-                  <a:xfrm>
-                    <a:off x="0" y="0"/>
-                    <a:ext cx="1219835" cy="791210"/>
-                  </a:xfrm>
-                  <a:prstGeom prst="rect">
-                    <a:avLst/>
-                  </a:prstGeom>
-                </pic:spPr>
-              </pic:pic>
-            </a:graphicData>
-          </a:graphic>
-        </wp:anchor>
-      </w:drawing>
-      <w:drawing>
-        <wp:anchor behindDoc="1" distT="0" distB="0" distL="0" distR="0" simplePos="0" locked="0" layoutInCell="1" allowOverlap="1" relativeHeight="0">
-          <wp:simplePos x="0" y="0"/>
-          <wp:positionH relativeFrom="page">
-            <wp:posOffset>-41275</wp:posOffset>
-          </wp:positionH>
-          <wp:positionV relativeFrom="page">
-            <wp:posOffset>-47625</wp:posOffset>
-          </wp:positionV>
-          <wp:extent cx="7559675" cy="1397000"/>
-          <wp:effectExtent l="0" t="0" r="0" b="0"/>
-          <wp:wrapNone/>
-          <wp:docPr id="6" name="Image8" descr=""/>
-          <wp:cNvGraphicFramePr>
-            <a:graphicFrameLocks xmlns:a="http://schemas.openxmlformats.org/drawingml/2006/main" noChangeAspect="1"/>
-          </wp:cNvGraphicFramePr>
-          <a:graphic xmlns:a="http://schemas.openxmlformats.org/drawingml/2006/main">
-            <a:graphicData uri="http://schemas.openxmlformats.org/drawingml/2006/picture">
-              <pic:pic xmlns:pic="http://schemas.openxmlformats.org/drawingml/2006/picture">
-                <pic:nvPicPr>
-                  <pic:cNvPr id="6" name="Image8" descr=""/>
-                  <pic:cNvPicPr>
-                    <a:picLocks noChangeAspect="1" noChangeArrowheads="1"/>
-                  </pic:cNvPicPr>
-                </pic:nvPicPr>
-                <pic:blipFill>
-                  <a:blip r:embed="rId2"/>
-                  <a:stretch>
-                    <a:fillRect/>
-                  </a:stretch>
-                </pic:blipFill>
-                <pic:spPr bwMode="auto">
-                  <a:xfrm>
-                    <a:off x="0" y="0"/>
-                    <a:ext cx="7559675" cy="1397000"/>
-                  </a:xfrm>
-                  <a:prstGeom prst="rect">
-                    <a:avLst/>
-                  </a:prstGeom>
-                </pic:spPr>
-              </pic:pic>
-            </a:graphicData>
-          </a:graphic>
-        </wp:anchor>
-      </w:drawing>
-    </w:r>
-    <w:r>
-      <w:rPr/>
-      <w:t>F</w:t>
-    </w:r>
-    <w:r>
-      <w:rPr/>
-      <w:t>ONCTION DU COLLABORATEUR</w:t>
-    </w:r>
-  </w:p>
-  <w:p>
-    <w:pPr>
-      <w:pStyle w:val="CVEnttepagesintrieuresIdentitcollaborateur"/>
-      <w:rPr/>
-    </w:pPr>
-    <w:r>
-      <w:rPr/>
-      <w:t>&lt;Prénom NOM&gt; ou &lt;Initiales&gt;</w:t>
-    </w:r>
-  </w:p>
-  <w:p>
-    <w:pPr>
-      <w:pStyle w:val="CVEnttepagesintrieuresIdentitcollaborateur"/>
-      <w:jc w:val="center"/>
-      <w:rPr>
-        <w:b/>
-        <w:b/>
-        <w:color w:val="FF0000"/>
-        <w:sz w:val="48"/>
-        <w:szCs w:val="18"/>
-      </w:rPr>
-    </w:pPr>
-    <w:r>
-      <w:rPr>
-        <w:b/>
-        <w:color w:val="FF0000"/>
-        <w:sz w:val="48"/>
-        <w:szCs w:val="18"/>
-      </w:rPr>
-      <w:fldChar w:fldCharType="begin"/>
-    </w:r>
-    <w:r>
-      <w:rPr>
-        <w:sz w:val="48"/>
-        <w:b/>
-        <w:szCs w:val="18"/>
-        <w:color w:val="FF0000"/>
-      </w:rPr>
-      <w:instrText> DOCPROPERTY "SecurityHigh"</w:instrText>
-    </w:r>
-    <w:r>
-      <w:rPr>
-        <w:sz w:val="48"/>
-        <w:b/>
-        <w:szCs w:val="18"/>
-        <w:color w:val="FF0000"/>
-      </w:rPr>
-      <w:fldChar w:fldCharType="separate"/>
-    </w:r>
-    <w:r>
-      <w:rPr>
-        <w:sz w:val="48"/>
-        <w:b/>
-        <w:szCs w:val="18"/>
-        <w:color w:val="FF0000"/>
-      </w:rPr>
-      <w:t xml:space="preserve">  </w:t>
-    </w:r>
-    <w:r>
-      <w:rPr>
-        <w:sz w:val="48"/>
-        <w:b/>
-        <w:szCs w:val="18"/>
-        <w:color w:val="FF0000"/>
-      </w:rPr>
-      <w:fldChar w:fldCharType="end"/>
-    </w:r>
-  </w:p>
-</w:hdr>
-</file>
-
-<file path=word/header3.xml><?xml version="1.0" encoding="utf-8"?>
-<w:hdr xmlns:o="urn:schemas-microsoft-com:office:office" xmlns:r="http://schemas.openxmlformats.org/officeDocument/2006/relationships" xmlns:v="urn:schemas-microsoft-com:vml" xmlns:w="http://schemas.openxmlformats.org/wordprocessingml/2006/main" xmlns:w10="urn:schemas-microsoft-com:office:word" xmlns:wp="http://schemas.openxmlformats.org/drawingml/2006/wordprocessingDrawing" xmlns:wps="http://schemas.microsoft.com/office/word/2010/wordprocessingShape" xmlns:wpg="http://schemas.microsoft.com/office/word/2010/wordprocessingGroup" xmlns:mc="http://schemas.openxmlformats.org/markup-compatibility/2006" xmlns:wp14="http://schemas.microsoft.com/office/word/2010/wordprocessingDrawing" xmlns:w14="http://schemas.microsoft.com/office/word/2010/wordml" mc:Ignorable="w14 wp14">
-  <w:p>
-    <w:pPr>
-      <w:pStyle w:val="CVEnttepagesintrieuresFonctionducollaborateur"/>
-      <w:spacing w:before="0" w:after="30"/>
-      <w:rPr/>
-    </w:pPr>
-    <w:r>
-      <w:drawing>
-        <wp:anchor behindDoc="1" distT="0" distB="0" distL="0" distR="0" simplePos="0" locked="0" layoutInCell="0" allowOverlap="1" relativeHeight="4">
-          <wp:simplePos x="0" y="0"/>
-          <wp:positionH relativeFrom="page">
-            <wp:posOffset>5941060</wp:posOffset>
-          </wp:positionH>
-          <wp:positionV relativeFrom="page">
-            <wp:posOffset>417830</wp:posOffset>
-          </wp:positionV>
-          <wp:extent cx="1219835" cy="791210"/>
-          <wp:effectExtent l="0" t="0" r="0" b="0"/>
-          <wp:wrapNone/>
-          <wp:docPr id="7" name="Image5" descr=""/>
-          <wp:cNvGraphicFramePr>
-            <a:graphicFrameLocks xmlns:a="http://schemas.openxmlformats.org/drawingml/2006/main" noChangeAspect="1"/>
-          </wp:cNvGraphicFramePr>
-          <a:graphic xmlns:a="http://schemas.openxmlformats.org/drawingml/2006/main">
-            <a:graphicData uri="http://schemas.openxmlformats.org/drawingml/2006/picture">
-              <pic:pic xmlns:pic="http://schemas.openxmlformats.org/drawingml/2006/picture">
-                <pic:nvPicPr>
-                  <pic:cNvPr id="7" name="Image5" descr=""/>
-                  <pic:cNvPicPr>
-                    <a:picLocks noChangeAspect="1" noChangeArrowheads="1"/>
-                  </pic:cNvPicPr>
-                </pic:nvPicPr>
-                <pic:blipFill>
-                  <a:blip r:embed="rId1"/>
-                  <a:srcRect l="-118" t="-182" r="-118" b="-182"/>
-                  <a:stretch>
-                    <a:fillRect/>
-                  </a:stretch>
-                </pic:blipFill>
-                <pic:spPr bwMode="auto">
-                  <a:xfrm>
-                    <a:off x="0" y="0"/>
-                    <a:ext cx="1219835" cy="791210"/>
-                  </a:xfrm>
-                  <a:prstGeom prst="rect">
-                    <a:avLst/>
-                  </a:prstGeom>
-                </pic:spPr>
-              </pic:pic>
-            </a:graphicData>
-          </a:graphic>
-        </wp:anchor>
-      </w:drawing>
-      <w:drawing>
-        <wp:anchor behindDoc="1" distT="0" distB="0" distL="0" distR="0" simplePos="0" locked="0" layoutInCell="0" allowOverlap="1" relativeHeight="5">
-          <wp:simplePos x="0" y="0"/>
-          <wp:positionH relativeFrom="page">
-            <wp:posOffset>-41275</wp:posOffset>
-          </wp:positionH>
-          <wp:positionV relativeFrom="page">
-            <wp:posOffset>-57150</wp:posOffset>
-          </wp:positionV>
-          <wp:extent cx="7559675" cy="1397000"/>
-          <wp:effectExtent l="0" t="0" r="0" b="0"/>
-          <wp:wrapNone/>
-          <wp:docPr id="8" name="Image6" descr=""/>
-          <wp:cNvGraphicFramePr>
-            <a:graphicFrameLocks xmlns:a="http://schemas.openxmlformats.org/drawingml/2006/main" noChangeAspect="1"/>
-          </wp:cNvGraphicFramePr>
-          <a:graphic xmlns:a="http://schemas.openxmlformats.org/drawingml/2006/main">
-            <a:graphicData uri="http://schemas.openxmlformats.org/drawingml/2006/picture">
-              <pic:pic xmlns:pic="http://schemas.openxmlformats.org/drawingml/2006/picture">
-                <pic:nvPicPr>
-                  <pic:cNvPr id="8" name="Image6" descr=""/>
-                  <pic:cNvPicPr>
-                    <a:picLocks noChangeAspect="1" noChangeArrowheads="1"/>
-                  </pic:cNvPicPr>
-                </pic:nvPicPr>
-                <pic:blipFill>
-                  <a:blip r:embed="rId2"/>
-                  <a:srcRect l="-19" t="-103" r="-19" b="-103"/>
-                  <a:stretch>
-                    <a:fillRect/>
-                  </a:stretch>
-                </pic:blipFill>
-                <pic:spPr bwMode="auto">
-                  <a:xfrm>
-                    <a:off x="0" y="0"/>
-                    <a:ext cx="7559675" cy="1397000"/>
-                  </a:xfrm>
-                  <a:prstGeom prst="rect">
-                    <a:avLst/>
-                  </a:prstGeom>
-                </pic:spPr>
-              </pic:pic>
-            </a:graphicData>
-          </a:graphic>
-        </wp:anchor>
-      </w:drawing>
-    </w:r>
-    <w:r>
-      <w:rPr/>
-      <w:t>F</w:t>
-    </w:r>
-    <w:r>
-      <w:rPr/>
-      <w:t>ONCTION DU COLLABORATEUR</w:t>
-    </w:r>
-  </w:p>
-  <w:p>
-    <w:pPr>
-      <w:pStyle w:val="CVEnttepagesintrieuresIdentitcollaborateur"/>
-      <w:rPr/>
-    </w:pPr>
-    <w:r>
-      <w:rPr>
-        <w:rFonts w:eastAsia="Calibri" w:cs="Times New Roman"/>
-        <w:color w:val="80888C"/>
-        <w:sz w:val="24"/>
-        <w:szCs w:val="22"/>
-        <w:lang w:val="fr-FR" w:eastAsia="zh-CN" w:bidi="ar-SA"/>
-      </w:rPr>
-      <w:t>Gabriel</w:t>
-    </w:r>
-    <w:r>
-      <w:rPr/>
-      <w:t xml:space="preserve"> </w:t>
-    </w:r>
-    <w:r>
-      <w:rPr>
-        <w:rFonts w:eastAsia="Calibri" w:cs="Times New Roman"/>
-        <w:color w:val="80888C"/>
-        <w:sz w:val="24"/>
-        <w:szCs w:val="22"/>
-        <w:lang w:val="fr-FR" w:eastAsia="zh-CN" w:bidi="ar-SA"/>
-      </w:rPr>
-      <w:t>BRUN</w:t>
-    </w:r>
-  </w:p>
-  <w:p>
-    <w:pPr>
-      <w:pStyle w:val="CVEnttepagesintrieuresIdentitcollaborateur"/>
-      <w:jc w:val="center"/>
-      <w:rPr>
-        <w:b/>
-        <w:b/>
-        <w:color w:val="FF0000"/>
-        <w:sz w:val="48"/>
-        <w:szCs w:val="18"/>
-      </w:rPr>
-    </w:pPr>
-    <w:r>
-      <w:rPr>
-        <w:b/>
-        <w:color w:val="FF0000"/>
-        <w:sz w:val="48"/>
-        <w:szCs w:val="18"/>
-      </w:rPr>
       <w:fldChar w:fldCharType="begin"/>
     </w:r>
     <w:r>
@@ -8032,6 +6838,14 @@
       <w:shd w:fill="FFFF00" w:val="clear"/>
     </w:rPr>
   </w:style>
+  <w:style w:type="character" w:styleId="LienInternetvisit">
+    <w:name w:val="Lien Internet visité"/>
+    <w:rPr>
+      <w:color w:val="800000"/>
+      <w:u w:val="single"/>
+      <w:lang w:val="zxx" w:eastAsia="zxx" w:bidi="zxx"/>
+    </w:rPr>
+  </w:style>
   <w:style w:type="paragraph" w:styleId="Titre">
     <w:name w:val="Titre"/>
     <w:basedOn w:val="Normal"/>

</xml_diff>